<commit_message>
Added new ast classes
</commit_message>
<xml_diff>
--- a/documentation/Dokumentacja.docx
+++ b/documentation/Dokumentacja.docx
@@ -1165,9 +1165,8 @@
         <w:t>:</w:t>
       </w:r>
     </w:p>
-    <w:bookmarkStart w:id="1" w:name="_GoBack"/>
-    <w:bookmarkStart w:id="2" w:name="_MON_1646347014"/>
-    <w:bookmarkEnd w:id="2"/>
+    <w:bookmarkStart w:id="1" w:name="_MON_1646347014"/>
+    <w:bookmarkEnd w:id="1"/>
     <w:p>
       <w:pPr>
         <w:jc w:val="both"/>
@@ -1193,13 +1192,12 @@
             <v:path o:extrusionok="f" gradientshapeok="t" o:connecttype="rect"/>
             <o:lock v:ext="edit" aspectratio="t"/>
           </v:shapetype>
-          <v:shape id="_x0000_i1031" type="#_x0000_t75" style="width:453.75pt;height:114.75pt" o:ole="">
+          <v:shape id="_x0000_i1025" type="#_x0000_t75" style="width:453.6pt;height:114.6pt" o:ole="">
             <v:imagedata r:id="rId10" o:title=""/>
           </v:shape>
-          <o:OLEObject Type="Embed" ProgID="Word.OpenDocumentText.12" ShapeID="_x0000_i1031" DrawAspect="Content" ObjectID="_1647706767" r:id="rId11"/>
+          <o:OLEObject Type="Embed" ProgID="Word.OpenDocumentText.12" ShapeID="_x0000_i1025" DrawAspect="Content" ObjectID="_1648485569" r:id="rId11"/>
         </w:object>
       </w:r>
-      <w:bookmarkEnd w:id="1"/>
     </w:p>
     <w:p>
       <w:pPr>
@@ -1243,30 +1241,30 @@
       <w:r>
         <w:br w:type="page"/>
       </w:r>
-      <w:bookmarkStart w:id="3" w:name="_Toc37093495"/>
+      <w:bookmarkStart w:id="2" w:name="_Toc37093495"/>
       <w:r>
         <w:lastRenderedPageBreak/>
         <w:t>Przykład języka</w:t>
       </w:r>
-      <w:bookmarkEnd w:id="3"/>
-    </w:p>
-    <w:p>
-      <w:pPr>
-        <w:jc w:val="both"/>
-      </w:pPr>
-    </w:p>
-    <w:bookmarkStart w:id="4" w:name="_MON_1646348233"/>
-    <w:bookmarkEnd w:id="4"/>
+      <w:bookmarkEnd w:id="2"/>
+    </w:p>
+    <w:p>
+      <w:pPr>
+        <w:jc w:val="both"/>
+      </w:pPr>
+    </w:p>
+    <w:bookmarkStart w:id="3" w:name="_MON_1646348233"/>
+    <w:bookmarkEnd w:id="3"/>
     <w:p>
       <w:pPr>
         <w:jc w:val="both"/>
       </w:pPr>
       <w:r>
         <w:object w:dxaOrig="9072" w:dyaOrig="10223" w14:anchorId="58615872">
-          <v:shape id="_x0000_i1026" type="#_x0000_t75" style="width:453.75pt;height:511.5pt" o:ole="">
+          <v:shape id="_x0000_i1026" type="#_x0000_t75" style="width:453.6pt;height:511.8pt" o:ole="">
             <v:imagedata r:id="rId12" o:title=""/>
           </v:shape>
-          <o:OLEObject Type="Embed" ProgID="Word.OpenDocumentText.12" ShapeID="_x0000_i1026" DrawAspect="Content" ObjectID="_1647706768" r:id="rId13"/>
+          <o:OLEObject Type="Embed" ProgID="Word.OpenDocumentText.12" ShapeID="_x0000_i1026" DrawAspect="Content" ObjectID="_1648485570" r:id="rId13"/>
         </w:object>
       </w:r>
     </w:p>
@@ -1292,30 +1290,30 @@
         <w:pStyle w:val="Nagwek1"/>
         <w:jc w:val="both"/>
       </w:pPr>
-      <w:bookmarkStart w:id="5" w:name="_Toc37093496"/>
+      <w:bookmarkStart w:id="4" w:name="_Toc37093496"/>
       <w:r>
         <w:lastRenderedPageBreak/>
         <w:t>Formalny opis gramatyki</w:t>
       </w:r>
-      <w:bookmarkEnd w:id="5"/>
-    </w:p>
-    <w:p>
-      <w:pPr>
-        <w:jc w:val="both"/>
-      </w:pPr>
-    </w:p>
-    <w:bookmarkStart w:id="6" w:name="_MON_1646344144"/>
-    <w:bookmarkEnd w:id="6"/>
+      <w:bookmarkEnd w:id="4"/>
+    </w:p>
+    <w:p>
+      <w:pPr>
+        <w:jc w:val="both"/>
+      </w:pPr>
+    </w:p>
+    <w:bookmarkStart w:id="5" w:name="_MON_1646344144"/>
+    <w:bookmarkEnd w:id="5"/>
     <w:p>
       <w:pPr>
         <w:jc w:val="both"/>
       </w:pPr>
       <w:r>
         <w:object w:dxaOrig="9072" w:dyaOrig="12061" w14:anchorId="2DED9483">
-          <v:shape id="_x0000_i1027" type="#_x0000_t75" style="width:453.75pt;height:603pt" o:ole="">
+          <v:shape id="_x0000_i1029" type="#_x0000_t75" style="width:453.6pt;height:603pt" o:ole="">
             <v:imagedata r:id="rId14" o:title=""/>
           </v:shape>
-          <o:OLEObject Type="Embed" ProgID="Word.OpenDocumentText.12" ShapeID="_x0000_i1027" DrawAspect="Content" ObjectID="_1647706769" r:id="rId15"/>
+          <o:OLEObject Type="Embed" ProgID="Word.OpenDocumentText.12" ShapeID="_x0000_i1029" DrawAspect="Content" ObjectID="_1648485571" r:id="rId15"/>
         </w:object>
       </w:r>
     </w:p>
@@ -1355,11 +1353,11 @@
         <w:pStyle w:val="Nagwek1"/>
         <w:jc w:val="both"/>
       </w:pPr>
-      <w:bookmarkStart w:id="7" w:name="_Toc37093497"/>
+      <w:bookmarkStart w:id="6" w:name="_Toc37093497"/>
       <w:r>
         <w:t>Opis techniczny realizacji</w:t>
       </w:r>
-      <w:bookmarkEnd w:id="7"/>
+      <w:bookmarkEnd w:id="6"/>
     </w:p>
     <w:p>
       <w:pPr>
@@ -2767,10 +2765,10 @@
   </w:font>
   <w:font w:name="Times New Roman">
     <w:panose1 w:val="02020603050405020304"/>
-    <w:charset w:val="EE"/>
+    <w:charset w:val="00"/>
     <w:family w:val="roman"/>
     <w:pitch w:val="variable"/>
-    <w:sig w:usb0="E0002EFF" w:usb1="C000785B" w:usb2="00000009" w:usb3="00000000" w:csb0="000001FF" w:csb1="00000000"/>
+    <w:sig w:usb0="E0002AFF" w:usb1="C0007843" w:usb2="00000009" w:usb3="00000000" w:csb0="000001FF" w:csb1="00000000"/>
   </w:font>
   <w:font w:name="Courier New">
     <w:panose1 w:val="02070309020205020404"/>
@@ -2788,17 +2786,17 @@
   </w:font>
   <w:font w:name="Calibri">
     <w:panose1 w:val="020F0502020204030204"/>
-    <w:charset w:val="EE"/>
+    <w:charset w:val="00"/>
     <w:family w:val="swiss"/>
     <w:pitch w:val="variable"/>
-    <w:sig w:usb0="E4002EFF" w:usb1="C000247B" w:usb2="00000009" w:usb3="00000000" w:csb0="000001FF" w:csb1="00000000"/>
+    <w:sig w:usb0="E00002FF" w:usb1="4000ACFF" w:usb2="00000001" w:usb3="00000000" w:csb0="0000019F" w:csb1="00000000"/>
   </w:font>
   <w:font w:name="Calibri Light">
     <w:panose1 w:val="020F0302020204030204"/>
-    <w:charset w:val="EE"/>
+    <w:charset w:val="00"/>
     <w:family w:val="swiss"/>
     <w:pitch w:val="variable"/>
-    <w:sig w:usb0="E4002EFF" w:usb1="C000247B" w:usb2="00000009" w:usb3="00000000" w:csb0="000001FF" w:csb1="00000000"/>
+    <w:sig w:usb0="A00002EF" w:usb1="4000207B" w:usb2="00000000" w:usb3="00000000" w:csb0="0000009F" w:csb1="00000000"/>
   </w:font>
 </w:fonts>
 </file>
@@ -2822,6 +2820,7 @@
     <w:rsidRoot w:val="004100AF"/>
     <w:rsid w:val="000627CF"/>
     <w:rsid w:val="004100AF"/>
+    <w:rsid w:val="00583315"/>
     <w:rsid w:val="00AF5091"/>
     <w:rsid w:val="00BB6A24"/>
     <w:rsid w:val="00F13DE7"/>
@@ -3622,7 +3621,7 @@
 </file>
 
 <file path=customXml/itemProps2.xml><?xml version="1.0" encoding="utf-8"?>
-<ds:datastoreItem xmlns:ds="http://schemas.openxmlformats.org/officeDocument/2006/customXml" ds:itemID="{77AE0F79-3951-4C41-B67B-09BBAC091D52}">
+<ds:datastoreItem xmlns:ds="http://schemas.openxmlformats.org/officeDocument/2006/customXml" ds:itemID="{BD9717EC-0382-4F07-9CE0-CBF7F7FB03DC}">
   <ds:schemaRefs>
     <ds:schemaRef ds:uri="http://schemas.openxmlformats.org/officeDocument/2006/bibliography"/>
   </ds:schemaRefs>

</xml_diff>

<commit_message>
Adding parser unit tests
</commit_message>
<xml_diff>
--- a/documentation/Dokumentacja.docx
+++ b/documentation/Dokumentacja.docx
@@ -1195,7 +1195,7 @@
           <v:shape id="_x0000_i1025" type="#_x0000_t75" style="width:453.6pt;height:114.6pt" o:ole="">
             <v:imagedata r:id="rId10" o:title=""/>
           </v:shape>
-          <o:OLEObject Type="Embed" ProgID="Word.OpenDocumentText.12" ShapeID="_x0000_i1025" DrawAspect="Content" ObjectID="_1648510447" r:id="rId11"/>
+          <o:OLEObject Type="Embed" ProgID="Word.OpenDocumentText.12" ShapeID="_x0000_i1025" DrawAspect="Content" ObjectID="_1648574909" r:id="rId11"/>
         </w:object>
       </w:r>
     </w:p>
@@ -1264,7 +1264,7 @@
           <v:shape id="_x0000_i1026" type="#_x0000_t75" style="width:453.6pt;height:511.8pt" o:ole="">
             <v:imagedata r:id="rId12" o:title=""/>
           </v:shape>
-          <o:OLEObject Type="Embed" ProgID="Word.OpenDocumentText.12" ShapeID="_x0000_i1026" DrawAspect="Content" ObjectID="_1648510448" r:id="rId13"/>
+          <o:OLEObject Type="Embed" ProgID="Word.OpenDocumentText.12" ShapeID="_x0000_i1026" DrawAspect="Content" ObjectID="_1648574910" r:id="rId13"/>
         </w:object>
       </w:r>
     </w:p>
@@ -1310,10 +1310,10 @@
       </w:pPr>
       <w:r>
         <w:object w:dxaOrig="9072" w:dyaOrig="12650" w14:anchorId="2DED9483">
-          <v:shape id="_x0000_i1052" type="#_x0000_t75" style="width:453.6pt;height:632.4pt" o:ole="">
+          <v:shape id="_x0000_i1029" type="#_x0000_t75" style="width:453.6pt;height:632.4pt" o:ole="">
             <v:imagedata r:id="rId14" o:title=""/>
           </v:shape>
-          <o:OLEObject Type="Embed" ProgID="Word.OpenDocumentText.12" ShapeID="_x0000_i1052" DrawAspect="Content" ObjectID="_1648510449" r:id="rId15"/>
+          <o:OLEObject Type="Embed" ProgID="Word.OpenDocumentText.12" ShapeID="_x0000_i1029" DrawAspect="Content" ObjectID="_1648574911" r:id="rId15"/>
         </w:object>
       </w:r>
     </w:p>
@@ -2824,6 +2824,7 @@
     <w:rsid w:val="00583315"/>
     <w:rsid w:val="00AF5091"/>
     <w:rsid w:val="00BB6A24"/>
+    <w:rsid w:val="00D844B1"/>
     <w:rsid w:val="00F13DE7"/>
   </w:rsids>
   <m:mathPr>
@@ -3622,7 +3623,7 @@
 </file>
 
 <file path=customXml/itemProps2.xml><?xml version="1.0" encoding="utf-8"?>
-<ds:datastoreItem xmlns:ds="http://schemas.openxmlformats.org/officeDocument/2006/customXml" ds:itemID="{19C0BFAE-CF16-4238-9C63-7A8F225FFF86}">
+<ds:datastoreItem xmlns:ds="http://schemas.openxmlformats.org/officeDocument/2006/customXml" ds:itemID="{9F3220AA-228F-41D5-A684-43C53F3E3AE4}">
   <ds:schemaRefs>
     <ds:schemaRef ds:uri="http://schemas.openxmlformats.org/officeDocument/2006/bibliography"/>
   </ds:schemaRefs>

</xml_diff>